<commit_message>
Poslednje izmene u dokumentaciji
</commit_message>
<xml_diff>
--- a/Documentation/ProksiDokumentacija.docx
+++ b/Documentation/ProksiDokumentacija.docx
@@ -647,6 +647,9 @@
         <w:p>
           <w:pPr>
             <w:pStyle w:val="Contents1"/>
+            <w:tabs>
+              <w:tab w:val="right" w:pos="9412" w:leader="dot"/>
+            </w:tabs>
             <w:rPr/>
           </w:pPr>
           <w:r>
@@ -678,6 +681,9 @@
         <w:p>
           <w:pPr>
             <w:pStyle w:val="Contents1"/>
+            <w:tabs>
+              <w:tab w:val="right" w:pos="9412" w:leader="dot"/>
+            </w:tabs>
             <w:rPr/>
           </w:pPr>
           <w:hyperlink w:anchor="__RefHeading___Toc621_2104353298">
@@ -754,6 +760,9 @@
         <w:p>
           <w:pPr>
             <w:pStyle w:val="Contents1"/>
+            <w:tabs>
+              <w:tab w:val="right" w:pos="9412" w:leader="dot"/>
+            </w:tabs>
             <w:rPr/>
           </w:pPr>
           <w:hyperlink w:anchor="__RefHeading___Toc629_2104353298">
@@ -810,6 +819,9 @@
         <w:p>
           <w:pPr>
             <w:pStyle w:val="Contents1"/>
+            <w:tabs>
+              <w:tab w:val="right" w:pos="9412" w:leader="dot"/>
+            </w:tabs>
             <w:rPr/>
           </w:pPr>
           <w:hyperlink w:anchor="__RefHeading___Toc635_2104353298">
@@ -926,6 +938,9 @@
         <w:p>
           <w:pPr>
             <w:pStyle w:val="Contents1"/>
+            <w:tabs>
+              <w:tab w:val="right" w:pos="9412" w:leader="dot"/>
+            </w:tabs>
             <w:rPr/>
           </w:pPr>
           <w:hyperlink w:anchor="__RefHeading___Toc647_2104353298">
@@ -1013,7 +1028,7 @@
               <w:rPr>
                 <w:rStyle w:val="IndexLink"/>
               </w:rPr>
-              <w:t>5.2.2. Покривеност тестова</w:t>
+              <w:t>5.2.2. Тестови који нису урађени</w:t>
               <w:tab/>
               <w:t>9</w:t>
             </w:r>
@@ -1038,7 +1053,9 @@
         </w:rPr>
       </w:pPr>
       <w:r>
-        <w:rPr/>
+        <w:rPr>
+          <w:lang w:val="sr-Latn-RS"/>
+        </w:rPr>
       </w:r>
       <w:r>
         <w:br w:type="page"/>
@@ -1107,7 +1124,13 @@
         </w:rPr>
       </w:pPr>
       <w:r>
-        <w:rPr/>
+        <w:rPr>
+          <w:b w:val="false"/>
+          <w:bCs w:val="false"/>
+          <w:sz w:val="24"/>
+          <w:szCs w:val="24"/>
+          <w:lang w:val="sr-RS"/>
+        </w:rPr>
       </w:r>
     </w:p>
     <w:p>
@@ -1277,7 +1300,13 @@
         </w:rPr>
       </w:pPr>
       <w:r>
-        <w:rPr/>
+        <w:rPr>
+          <w:b w:val="false"/>
+          <w:bCs w:val="false"/>
+          <w:sz w:val="24"/>
+          <w:szCs w:val="24"/>
+          <w:lang w:val="sr-RS"/>
+        </w:rPr>
       </w:r>
     </w:p>
     <w:p>
@@ -1364,7 +1393,13 @@
         </w:rPr>
       </w:pPr>
       <w:r>
-        <w:rPr/>
+        <w:rPr>
+          <w:b w:val="false"/>
+          <w:bCs w:val="false"/>
+          <w:sz w:val="24"/>
+          <w:szCs w:val="24"/>
+          <w:lang w:val="sr-RS"/>
+        </w:rPr>
       </w:r>
       <w:r>
         <w:br w:type="page"/>
@@ -1594,27 +1629,7 @@
           <w:szCs w:val="24"/>
           <w:lang w:val="sr-RS"/>
         </w:rPr>
-        <w:t>(или новији</w:t>
-      </w:r>
-      <w:r>
-        <w:rPr>
-          <w:b w:val="false"/>
-          <w:bCs w:val="false"/>
-          <w:sz w:val="24"/>
-          <w:szCs w:val="24"/>
-          <w:lang w:val="sr-RS"/>
-        </w:rPr>
-        <w:t>м</w:t>
-      </w:r>
-      <w:r>
-        <w:rPr>
-          <w:b w:val="false"/>
-          <w:bCs w:val="false"/>
-          <w:sz w:val="24"/>
-          <w:szCs w:val="24"/>
-          <w:lang w:val="sr-RS"/>
-        </w:rPr>
-        <w:t>).</w:t>
+        <w:t>(или новијим).</w:t>
       </w:r>
     </w:p>
     <w:p>
@@ -1625,7 +1640,9 @@
         </w:rPr>
       </w:pPr>
       <w:r>
-        <w:rPr/>
+        <w:rPr>
+          <w:color w:val="3465A4"/>
+        </w:rPr>
       </w:r>
     </w:p>
     <w:p>
@@ -1710,67 +1727,7 @@
           <w:szCs w:val="24"/>
           <w:lang w:val="sr-RS"/>
         </w:rPr>
-        <w:t>базом података, проксиј</w:t>
-      </w:r>
-      <w:r>
-        <w:rPr>
-          <w:b w:val="false"/>
-          <w:bCs w:val="false"/>
-          <w:sz w:val="24"/>
-          <w:szCs w:val="24"/>
-          <w:lang w:val="sr-RS"/>
-        </w:rPr>
-        <w:t>а</w:t>
-      </w:r>
-      <w:r>
-        <w:rPr>
-          <w:b w:val="false"/>
-          <w:bCs w:val="false"/>
-          <w:sz w:val="24"/>
-          <w:szCs w:val="24"/>
-          <w:lang w:val="sr-RS"/>
-        </w:rPr>
-        <w:t xml:space="preserve"> који комуницира са сервером, клијент</w:t>
-      </w:r>
-      <w:r>
-        <w:rPr>
-          <w:b w:val="false"/>
-          <w:bCs w:val="false"/>
-          <w:sz w:val="24"/>
-          <w:szCs w:val="24"/>
-          <w:lang w:val="sr-RS"/>
-        </w:rPr>
-        <w:t>а</w:t>
-      </w:r>
-      <w:r>
-        <w:rPr>
-          <w:b w:val="false"/>
-          <w:bCs w:val="false"/>
-          <w:sz w:val="24"/>
-          <w:szCs w:val="24"/>
-          <w:lang w:val="sr-RS"/>
-        </w:rPr>
-        <w:t xml:space="preserve"> који комуницира са проксијем, и уређај</w:t>
-      </w:r>
-      <w:r>
-        <w:rPr>
-          <w:b w:val="false"/>
-          <w:bCs w:val="false"/>
-          <w:sz w:val="24"/>
-          <w:szCs w:val="24"/>
-          <w:lang w:val="sr-RS"/>
-        </w:rPr>
-        <w:t>а</w:t>
-      </w:r>
-      <w:r>
-        <w:rPr>
-          <w:b w:val="false"/>
-          <w:bCs w:val="false"/>
-          <w:sz w:val="24"/>
-          <w:szCs w:val="24"/>
-          <w:lang w:val="sr-RS"/>
-        </w:rPr>
-        <w:t xml:space="preserve"> који шаље измерене податке серверу.</w:t>
+        <w:t>базом података, проксија који комуницира са сервером, клијента који комуницира са проксијем, и уређаја који шаље измерене податке серверу.</w:t>
       </w:r>
     </w:p>
     <w:p>
@@ -2065,6 +2022,10 @@
     <w:p>
       <w:pPr>
         <w:pStyle w:val="Heading3"/>
+        <w:numPr>
+          <w:ilvl w:val="2"/>
+          <w:numId w:val="1"/>
+        </w:numPr>
         <w:rPr>
           <w:b w:val="false"/>
           <w:bCs w:val="false"/>
@@ -2111,15 +2072,7 @@
       </w:pPr>
       <w:r>
         <w:rPr/>
-        <w:t xml:space="preserve">После сваког мерења на конзоли исписује податке о мерењу, и </w:t>
-      </w:r>
-      <w:r>
-        <w:rPr/>
-        <w:t>поруку</w:t>
-      </w:r>
-      <w:r>
-        <w:rPr/>
-        <w:t xml:space="preserve"> успешност слања податка у базу података.</w:t>
+        <w:t>После сваког мерења на конзоли исписује податке о мерењу, и поруку успешност слања податка у базу података.</w:t>
       </w:r>
     </w:p>
     <w:p>
@@ -2150,7 +2103,13 @@
         </w:rPr>
       </w:pPr>
       <w:r>
-        <w:rPr/>
+        <w:rPr>
+          <w:b w:val="false"/>
+          <w:bCs w:val="false"/>
+          <w:sz w:val="24"/>
+          <w:szCs w:val="24"/>
+          <w:lang w:val="sr-RS"/>
+        </w:rPr>
       </w:r>
     </w:p>
     <w:p>
@@ -2295,6 +2254,10 @@
     <w:p>
       <w:pPr>
         <w:pStyle w:val="Heading3"/>
+        <w:numPr>
+          <w:ilvl w:val="2"/>
+          <w:numId w:val="1"/>
+        </w:numPr>
         <w:rPr>
           <w:b w:val="false"/>
           <w:bCs w:val="false"/>
@@ -2514,7 +2477,13 @@
         </w:rPr>
       </w:pPr>
       <w:r>
-        <w:rPr/>
+        <w:rPr>
+          <w:b w:val="false"/>
+          <w:bCs w:val="false"/>
+          <w:sz w:val="24"/>
+          <w:szCs w:val="24"/>
+          <w:lang w:val="sr-RS"/>
+        </w:rPr>
       </w:r>
     </w:p>
     <w:p>
@@ -2666,6 +2635,10 @@
     <w:p>
       <w:pPr>
         <w:pStyle w:val="Heading3"/>
+        <w:numPr>
+          <w:ilvl w:val="2"/>
+          <w:numId w:val="1"/>
+        </w:numPr>
         <w:rPr>
           <w:b w:val="false"/>
           <w:bCs w:val="false"/>
@@ -2698,23 +2671,7 @@
         <w:rPr/>
         <w:t>Компонента прокси је централна компонента овог система. Њен циљ је побољшање перформанси апликације. Прокси врши двојаку улогу – као сервис ка клијентској апликацији, и као клијент ка серверу са базом података. Осим тога, садржи и локалну меморију у коју смешта податке које је добавио из базе.</w:t>
         <w:br/>
-        <w:t xml:space="preserve">Као сервис прима захтеве од клијентске апликације. Када прими захтев, проверава да ли тражене податке има локално. Ако их има у локалној меморији, бази података шаље захтев у ком проверава да ли су локални подаци ажурни. Ако су ажурни, податке </w:t>
-      </w:r>
-      <w:r>
-        <w:rPr/>
-        <w:t>које је пронашао локално</w:t>
-      </w:r>
-      <w:r>
-        <w:rPr/>
-        <w:t xml:space="preserve"> враћа клијенту. Ако подаци нису ажурни, или ако не постоје у локалној меморији, бази података се шаље нови захтев – за добављање тражених података. Они се прво смештају у локалну </w:t>
-      </w:r>
-      <w:r>
-        <w:rPr/>
-        <w:t>меморију</w:t>
-      </w:r>
-      <w:r>
-        <w:rPr/>
-        <w:t xml:space="preserve"> проксија, а затим враћају клијенту као резултат претраге.</w:t>
+        <w:t>Као сервис прима захтеве од клијентске апликације. Када прими захтев, проверава да ли тражене податке има локално. Ако их има у локалној меморији, бази података шаље захтев у ком проверава да ли су локални подаци ажурни. Ако су ажурни, податке које је пронашао локално враћа клијенту. Ако подаци нису ажурни, или ако не постоје у локалној меморији, бази података се шаље нови захтев – за добављање тражених података. Они се прво смештају у локалну меморију проксија, а затим враћају клијенту као резултат претраге.</w:t>
       </w:r>
     </w:p>
     <w:p>
@@ -2931,6 +2888,10 @@
     <w:p>
       <w:pPr>
         <w:pStyle w:val="Heading3"/>
+        <w:numPr>
+          <w:ilvl w:val="2"/>
+          <w:numId w:val="1"/>
+        </w:numPr>
         <w:rPr>
           <w:b w:val="false"/>
           <w:bCs w:val="false"/>
@@ -3131,16 +3092,7 @@
           <w:bCs w:val="false"/>
           <w:color w:val="3465A4"/>
         </w:rPr>
-        <w:t xml:space="preserve">5.1. </w:t>
-      </w:r>
-      <w:r>
-        <w:rPr>
-          <w:rFonts w:ascii="Liberation Serif" w:hAnsi="Liberation Serif"/>
-          <w:b w:val="false"/>
-          <w:bCs w:val="false"/>
-          <w:color w:val="3465A4"/>
-        </w:rPr>
-        <w:t>Ручни тестови</w:t>
+        <w:t>5.1. Ручни тестови</w:t>
       </w:r>
     </w:p>
     <w:p>
@@ -3165,7 +3117,32 @@
           <w:szCs w:val="24"/>
           <w:lang w:val="sr-RS"/>
         </w:rPr>
-        <w:t>У току развоја апликације свака имплементирана функционалност се тестирала. Текстуалне датотеке са логовима су олакшале праћење начина на који систем функционише, и евентуално, проналажење тачног места где је у току извршавања дошло до грешке. Сви ручни тестови које је тестер покренуо су успешно положени.</w:t>
+        <w:t xml:space="preserve">У току развоја апликације свака имплементирана функционалност се тестирала. Текстуалне датотеке са логовима су олакшале праћење начина на који систем функционише, и евентуално, проналажење тачног места где је у току извршавања дошло до грешке. </w:t>
+      </w:r>
+    </w:p>
+    <w:p>
+      <w:pPr>
+        <w:pStyle w:val="Normal"/>
+        <w:bidi w:val="0"/>
+        <w:spacing w:lineRule="auto" w:line="276"/>
+        <w:jc w:val="left"/>
+        <w:rPr>
+          <w:b w:val="false"/>
+          <w:bCs w:val="false"/>
+          <w:sz w:val="24"/>
+          <w:szCs w:val="24"/>
+          <w:lang w:val="sr-RS"/>
+        </w:rPr>
+      </w:pPr>
+      <w:r>
+        <w:rPr>
+          <w:b w:val="false"/>
+          <w:bCs w:val="false"/>
+          <w:sz w:val="24"/>
+          <w:szCs w:val="24"/>
+          <w:lang w:val="sr-RS"/>
+        </w:rPr>
+        <w:t>Сви ручни тестови које је тестер покренуо су успешно положени.</w:t>
       </w:r>
     </w:p>
     <w:p>
@@ -3280,6 +3257,10 @@
     <w:p>
       <w:pPr>
         <w:pStyle w:val="Heading3"/>
+        <w:numPr>
+          <w:ilvl w:val="2"/>
+          <w:numId w:val="1"/>
+        </w:numPr>
         <w:rPr>
           <w:rFonts w:ascii="Liberation Serif" w:hAnsi="Liberation Serif"/>
           <w:b w:val="false"/>
@@ -3413,6 +3394,10 @@
     <w:p>
       <w:pPr>
         <w:pStyle w:val="Heading3"/>
+        <w:numPr>
+          <w:ilvl w:val="2"/>
+          <w:numId w:val="1"/>
+        </w:numPr>
         <w:rPr>
           <w:rFonts w:ascii="Liberation Serif" w:hAnsi="Liberation Serif"/>
           <w:b w:val="false"/>
@@ -3429,7 +3414,16 @@
           <w:bCs w:val="false"/>
           <w:color w:val="3465A4"/>
         </w:rPr>
-        <w:t>5.2.2. Покривеност тестова</w:t>
+        <w:t xml:space="preserve">5.2.2. </w:t>
+      </w:r>
+      <w:r>
+        <w:rPr>
+          <w:rFonts w:ascii="Liberation Serif" w:hAnsi="Liberation Serif"/>
+          <w:b w:val="false"/>
+          <w:bCs w:val="false"/>
+          <w:color w:val="3465A4"/>
+        </w:rPr>
+        <w:t>Тестови који нису урађени</w:t>
       </w:r>
     </w:p>
     <w:p>
@@ -3447,8 +3441,124 @@
         </w:rPr>
       </w:pPr>
       <w:r>
-        <w:rPr/>
-        <w:t>-- биће додато кад урадим тестове --</w:t>
+        <w:rPr>
+          <w:b w:val="false"/>
+          <w:bCs w:val="false"/>
+          <w:sz w:val="24"/>
+          <w:szCs w:val="24"/>
+          <w:lang w:val="sr-RS"/>
+        </w:rPr>
+        <w:t>Неписано правило Унит тестирања је да тестирамо само код који смо ми написали. Сходно томе, не тестирају се базе података, фајл системи исл. Подразумева се да је особа која је написала код за њих тестирала њихову функционалност.</w:t>
+      </w:r>
+    </w:p>
+    <w:p>
+      <w:pPr>
+        <w:pStyle w:val="Normal"/>
+        <w:bidi w:val="0"/>
+        <w:spacing w:lineRule="auto" w:line="276"/>
+        <w:jc w:val="left"/>
+        <w:rPr>
+          <w:b w:val="false"/>
+          <w:bCs w:val="false"/>
+          <w:sz w:val="24"/>
+          <w:szCs w:val="24"/>
+          <w:lang w:val="sr-RS"/>
+        </w:rPr>
+      </w:pPr>
+      <w:r>
+        <w:rPr>
+          <w:b w:val="false"/>
+          <w:bCs w:val="false"/>
+          <w:sz w:val="24"/>
+          <w:szCs w:val="24"/>
+          <w:lang w:val="sr-RS"/>
+        </w:rPr>
+        <w:t xml:space="preserve">Иако постоје начини да се тестира </w:t>
+      </w:r>
+      <w:r>
+        <w:rPr>
+          <w:b w:val="false"/>
+          <w:bCs w:val="false"/>
+          <w:sz w:val="24"/>
+          <w:szCs w:val="24"/>
+          <w:lang w:val="sr-Latn-RS"/>
+        </w:rPr>
+        <w:t xml:space="preserve">SQLite </w:t>
+      </w:r>
+      <w:r>
+        <w:rPr>
+          <w:b w:val="false"/>
+          <w:bCs w:val="false"/>
+          <w:sz w:val="24"/>
+          <w:szCs w:val="24"/>
+          <w:lang w:val="sr-RS"/>
+        </w:rPr>
+        <w:t xml:space="preserve">база података која је коришћена у овом пројекту, ти начини захтевају коришћење </w:t>
+      </w:r>
+      <w:r>
+        <w:rPr>
+          <w:b w:val="false"/>
+          <w:bCs w:val="false"/>
+          <w:sz w:val="24"/>
+          <w:szCs w:val="24"/>
+          <w:lang w:val="sr-Latn-RS"/>
+        </w:rPr>
+        <w:t xml:space="preserve">Entity Framework Core-a, </w:t>
+      </w:r>
+      <w:r>
+        <w:rPr>
+          <w:b w:val="false"/>
+          <w:bCs w:val="false"/>
+          <w:sz w:val="24"/>
+          <w:szCs w:val="24"/>
+          <w:lang w:val="sr-RS"/>
+        </w:rPr>
+        <w:t>који нема подршку за .</w:t>
+      </w:r>
+      <w:r>
+        <w:rPr>
+          <w:b w:val="false"/>
+          <w:bCs w:val="false"/>
+          <w:sz w:val="24"/>
+          <w:szCs w:val="24"/>
+          <w:lang w:val="sr-Latn-RS"/>
+        </w:rPr>
+        <w:t xml:space="preserve">NET Framework. </w:t>
+      </w:r>
+      <w:r>
+        <w:rPr>
+          <w:b w:val="false"/>
+          <w:bCs w:val="false"/>
+          <w:sz w:val="24"/>
+          <w:szCs w:val="24"/>
+          <w:lang w:val="sr-RS"/>
+        </w:rPr>
+        <w:t>Зато обе методе СерверСервис класе нису тестиране, као и неке од метода из ПроксиСервис класе.</w:t>
+      </w:r>
+    </w:p>
+    <w:p>
+      <w:pPr>
+        <w:pStyle w:val="Normal"/>
+        <w:bidi w:val="0"/>
+        <w:spacing w:lineRule="auto" w:line="276"/>
+        <w:jc w:val="left"/>
+        <w:rPr>
+          <w:b w:val="false"/>
+          <w:bCs w:val="false"/>
+          <w:sz w:val="24"/>
+          <w:szCs w:val="24"/>
+          <w:lang w:val="sr-RS"/>
+        </w:rPr>
+      </w:pPr>
+      <w:r>
+        <w:rPr>
+          <w:b w:val="false"/>
+          <w:bCs w:val="false"/>
+          <w:sz w:val="24"/>
+          <w:szCs w:val="24"/>
+          <w:lang w:val="sr-RS"/>
+        </w:rPr>
+        <w:t>Због тога су те методе тестиране ручно, и прошле су са задовољавајућим резултатима.</w:t>
       </w:r>
     </w:p>
     <w:p>
@@ -3497,6 +3607,7 @@
         </w:tabs>
         <w:ind w:left="0" w:hanging="0"/>
       </w:pPr>
+      <w:rPr/>
     </w:lvl>
     <w:lvl w:ilvl="1">
       <w:start w:val="1"/>
@@ -3510,10 +3621,10 @@
         </w:tabs>
         <w:ind w:left="0" w:hanging="0"/>
       </w:pPr>
+      <w:rPr/>
     </w:lvl>
     <w:lvl w:ilvl="2">
       <w:start w:val="1"/>
-      <w:pStyle w:val="Heading3"/>
       <w:numFmt w:val="none"/>
       <w:suff w:val="nothing"/>
       <w:lvlText w:val=""/>
@@ -3524,6 +3635,7 @@
         </w:tabs>
         <w:ind w:left="0" w:hanging="0"/>
       </w:pPr>
+      <w:rPr/>
     </w:lvl>
     <w:lvl w:ilvl="3">
       <w:start w:val="1"/>
@@ -3537,6 +3649,7 @@
         </w:tabs>
         <w:ind w:left="0" w:hanging="0"/>
       </w:pPr>
+      <w:rPr/>
     </w:lvl>
     <w:lvl w:ilvl="4">
       <w:start w:val="1"/>
@@ -3550,6 +3663,7 @@
         </w:tabs>
         <w:ind w:left="0" w:hanging="0"/>
       </w:pPr>
+      <w:rPr/>
     </w:lvl>
     <w:lvl w:ilvl="5">
       <w:start w:val="1"/>
@@ -3563,6 +3677,7 @@
         </w:tabs>
         <w:ind w:left="0" w:hanging="0"/>
       </w:pPr>
+      <w:rPr/>
     </w:lvl>
     <w:lvl w:ilvl="6">
       <w:start w:val="1"/>
@@ -3576,6 +3691,7 @@
         </w:tabs>
         <w:ind w:left="0" w:hanging="0"/>
       </w:pPr>
+      <w:rPr/>
     </w:lvl>
     <w:lvl w:ilvl="7">
       <w:start w:val="1"/>
@@ -3589,6 +3705,7 @@
         </w:tabs>
         <w:ind w:left="0" w:hanging="0"/>
       </w:pPr>
+      <w:rPr/>
     </w:lvl>
     <w:lvl w:ilvl="8">
       <w:start w:val="1"/>
@@ -3602,6 +3719,7 @@
         </w:tabs>
         <w:ind w:left="0" w:hanging="0"/>
       </w:pPr>
+      <w:rPr/>
     </w:lvl>
   </w:abstractNum>
   <w:abstractNum w:abstractNumId="2">
@@ -4260,6 +4378,125 @@
       <w:rPr>
         <w:rFonts w:ascii="OpenSymbol" w:hAnsi="OpenSymbol" w:cs="OpenSymbol" w:hint="default"/>
       </w:rPr>
+    </w:lvl>
+  </w:abstractNum>
+  <w:abstractNum w:abstractNumId="7">
+    <w:lvl w:ilvl="0">
+      <w:start w:val="1"/>
+      <w:numFmt w:val="none"/>
+      <w:suff w:val="nothing"/>
+      <w:lvlText w:val=""/>
+      <w:lvlJc w:val="left"/>
+      <w:pPr>
+        <w:tabs>
+          <w:tab w:val="num" w:pos="0"/>
+        </w:tabs>
+        <w:ind w:left="0" w:hanging="0"/>
+      </w:pPr>
+    </w:lvl>
+    <w:lvl w:ilvl="1">
+      <w:start w:val="1"/>
+      <w:numFmt w:val="none"/>
+      <w:suff w:val="nothing"/>
+      <w:lvlText w:val=""/>
+      <w:lvlJc w:val="left"/>
+      <w:pPr>
+        <w:tabs>
+          <w:tab w:val="num" w:pos="0"/>
+        </w:tabs>
+        <w:ind w:left="0" w:hanging="0"/>
+      </w:pPr>
+    </w:lvl>
+    <w:lvl w:ilvl="2">
+      <w:start w:val="1"/>
+      <w:numFmt w:val="none"/>
+      <w:suff w:val="nothing"/>
+      <w:lvlText w:val=""/>
+      <w:lvlJc w:val="left"/>
+      <w:pPr>
+        <w:tabs>
+          <w:tab w:val="num" w:pos="0"/>
+        </w:tabs>
+        <w:ind w:left="0" w:hanging="0"/>
+      </w:pPr>
+    </w:lvl>
+    <w:lvl w:ilvl="3">
+      <w:start w:val="1"/>
+      <w:numFmt w:val="none"/>
+      <w:suff w:val="nothing"/>
+      <w:lvlText w:val=""/>
+      <w:lvlJc w:val="left"/>
+      <w:pPr>
+        <w:tabs>
+          <w:tab w:val="num" w:pos="0"/>
+        </w:tabs>
+        <w:ind w:left="0" w:hanging="0"/>
+      </w:pPr>
+    </w:lvl>
+    <w:lvl w:ilvl="4">
+      <w:start w:val="1"/>
+      <w:numFmt w:val="none"/>
+      <w:suff w:val="nothing"/>
+      <w:lvlText w:val=""/>
+      <w:lvlJc w:val="left"/>
+      <w:pPr>
+        <w:tabs>
+          <w:tab w:val="num" w:pos="0"/>
+        </w:tabs>
+        <w:ind w:left="0" w:hanging="0"/>
+      </w:pPr>
+    </w:lvl>
+    <w:lvl w:ilvl="5">
+      <w:start w:val="1"/>
+      <w:numFmt w:val="none"/>
+      <w:suff w:val="nothing"/>
+      <w:lvlText w:val=""/>
+      <w:lvlJc w:val="left"/>
+      <w:pPr>
+        <w:tabs>
+          <w:tab w:val="num" w:pos="0"/>
+        </w:tabs>
+        <w:ind w:left="0" w:hanging="0"/>
+      </w:pPr>
+    </w:lvl>
+    <w:lvl w:ilvl="6">
+      <w:start w:val="1"/>
+      <w:numFmt w:val="none"/>
+      <w:suff w:val="nothing"/>
+      <w:lvlText w:val=""/>
+      <w:lvlJc w:val="left"/>
+      <w:pPr>
+        <w:tabs>
+          <w:tab w:val="num" w:pos="0"/>
+        </w:tabs>
+        <w:ind w:left="0" w:hanging="0"/>
+      </w:pPr>
+    </w:lvl>
+    <w:lvl w:ilvl="7">
+      <w:start w:val="1"/>
+      <w:numFmt w:val="none"/>
+      <w:suff w:val="nothing"/>
+      <w:lvlText w:val=""/>
+      <w:lvlJc w:val="left"/>
+      <w:pPr>
+        <w:tabs>
+          <w:tab w:val="num" w:pos="0"/>
+        </w:tabs>
+        <w:ind w:left="0" w:hanging="0"/>
+      </w:pPr>
+    </w:lvl>
+    <w:lvl w:ilvl="8">
+      <w:start w:val="1"/>
+      <w:numFmt w:val="none"/>
+      <w:suff w:val="nothing"/>
+      <w:lvlText w:val=""/>
+      <w:lvlJc w:val="left"/>
+      <w:pPr>
+        <w:tabs>
+          <w:tab w:val="num" w:pos="0"/>
+        </w:tabs>
+        <w:ind w:left="0" w:hanging="0"/>
+      </w:pPr>
     </w:lvl>
   </w:abstractNum>
   <w:num w:numId="1">
@@ -4279,6 +4516,9 @@
   </w:num>
   <w:num w:numId="6">
     <w:abstractNumId w:val="6"/>
+  </w:num>
+  <w:num w:numId="7">
+    <w:abstractNumId w:val="7"/>
   </w:num>
 </w:numbering>
 </file>

</xml_diff>